<commit_message>
All documents are uploaded and ready to submit to PRSL.
</commit_message>
<xml_diff>
--- a/2025_earwig_fecundity/Backup of 2025_earwig_fecundity.docx
+++ b/2025_earwig_fecundity/Backup of 2025_earwig_fecundity.docx
@@ -98,7 +98,7 @@
         <w:t xml:space="preserve">Forficula auricularia</w:t>
       </w:r>
       <w:r>
-        <w:t xml:space="preserve">) into among-female and within-female (residual) components. I found that earwigs do not trade off clutch and egg size; instead, these traits are positively correlated. This unexpected result is likely due to changes in ovarian structure after laying the first clutch, combined with how limited resources are allocated to fewer developing oocytes in the second clutch. Additionally, I found that second clutches have greater variation in egg size than first clutches, although the average variation in egg size among females is similar across clutches. Further research is needed to clarify the proximate reasons for the tendency of second clutches to have fewer and smaller eggs than first clutches, as well as to identify the proximate and ultimate causes of the greater variation in egg size in second clutches.</w:t>
+        <w:t xml:space="preserve">) into among-female and within-female (residual) components. I found that earwigs do not trade off clutch and egg size; instead, these traits are positively correlated. This unexpected result is likely due to changes in ovarian structure after laying the first clutch, combined with how limited resources are allocated to fewer developing oocytes in the second clutch. Contrary to expectation, evidence suggests that the among-female correlation is negative. Additionally, I found that second clutches have greater variation in egg size than first clutches, although the average variation in egg size among females is similar across clutches. Further research is needed to clarify the proximate reasons for the tendency of second clutches to have fewer and smaller eggs than first clutches, as well as to identify the proximate and ultimate causes of the greater variation in egg size in second clutches.</w:t>
       </w:r>
       <w:r>
         <w:t xml:space="preserve"> </w:t>
@@ -984,7 +984,7 @@
         <w:pStyle w:val="FirstParagraph"/>
       </w:pPr>
       <w:r>
-        <w:t xml:space="preserve">My multivariate repeated-measures analysis of clutch and egg size found no evidence that female European earwigs trade off egg number and egg size. Although my finding fails to support general life history theory</w:t>
+        <w:t xml:space="preserve">My multivariate repeated-measures analysis of clutch and egg size found no evidence that female European earwigs trade off egg number and egg size. Despite failing to support general life history theory</w:t>
       </w:r>
       <w:r>
         <w:t xml:space="preserve"> </w:t>
@@ -996,7 +996,7 @@
         <w:t xml:space="preserve"> </w:t>
       </w:r>
       <w:r>
-        <w:t xml:space="preserve">and contradicts the results of a previous study in this species</w:t>
+        <w:t xml:space="preserve">and contradicting the results of a previous study in this species</w:t>
       </w:r>
       <w:r>
         <w:t xml:space="preserve"> </w:t>
@@ -1005,7 +1005,7 @@
         <w:t xml:space="preserve">[28]</w:t>
       </w:r>
       <w:r>
-        <w:t xml:space="preserve">, it is the first to partition the phenotypic correlation between egg number and size into its among and within-individual components. Although many studies have supported the prediction that egg number and size trade off, some have not</w:t>
+        <w:t xml:space="preserve">, it is the first, to my knowledge, to partition the phenotypic correlation between egg number and size into its among- and within-individual components. Although many studies have supported the prediction that egg number and size trade off, some have not</w:t>
       </w:r>
       <w:r>
         <w:t xml:space="preserve"> </w:t>
@@ -1014,7 +1014,19 @@
         <w:t xml:space="preserve">[3,4]</w:t>
       </w:r>
       <w:r>
-        <w:t xml:space="preserve">. Because these studies relied on phenotypic correlations to examine the relationship between egg number and size, it is not possible to assess the extent to which this prediction is empirically supported across taxa, given the propensity for phenotypic correlations to generate spurious and misleading associations. For example, Koch and Meunier (2014) showed that, in an Italian population of</w:t>
+        <w:t xml:space="preserve">. Because these previous studies relied on phenotypic correlations to examine the relationship between egg number and size, it is not possible to assess the extent to which this prediction is empirically supported across taxa, given the propensity for phenotypic correlations to generate spurious and misleading associations. For example, Koch and Meunier</w:t>
+      </w:r>
+      <w:r>
+        <w:t xml:space="preserve"> </w:t>
+      </w:r>
+      <w:r>
+        <w:t xml:space="preserve">[- 28]</w:t>
+      </w:r>
+      <w:r>
+        <w:t xml:space="preserve"> </w:t>
+      </w:r>
+      <w:r>
+        <w:t xml:space="preserve">showed that, in an Italian population of</w:t>
       </w:r>
       <w:r>
         <w:t xml:space="preserve"> </w:t>
@@ -1039,7 +1051,7 @@
         <w:t xml:space="preserve"> </w:t>
       </w:r>
       <w:r>
-        <w:t xml:space="preserve">and spurious correlations because within-individual relationships are masked by among-individual variation. Indeed, I also observed a negative correlation, albeit weaker, at the phenotypic level. However, by partitioning the variance into its among- and within-individual components, I found that females do not make the predicted trade-off.</w:t>
+        <w:t xml:space="preserve">and spurious correlations because within-individual relationships are masked by among-individual variation. Indeed, I also observed a negative, albeit weaker, correlation at the phenotypic level. However, by partitioning the variance into its among- and within-individual components, I found that females do not make the predicted trade-off. Rather, I found evidence that egg number and size are positively correlated within females.</w:t>
       </w:r>
     </w:p>
     <w:p>
@@ -1047,7 +1059,7 @@
         <w:pStyle w:val="BodyText"/>
       </w:pPr>
       <w:r>
-        <w:t xml:space="preserve">Contrary to prediction, my study found evidence that egg number and size are positively correlated within females. Indeed, second clutches comprised, on average, fewer and smaller eggs than first clutches. My findings are consistent with those of another study on a Montreal population</w:t>
+        <w:t xml:space="preserve">My study revealed that second clutches comprised, on average, fewer and smaller eggs than first clutches, which can be explained at both the proximate and ultimate levels of causation. My findings are consistent with those of another study on a Montreal population</w:t>
       </w:r>
       <w:r>
         <w:t xml:space="preserve"> </w:t>
@@ -1080,7 +1092,7 @@
         <w:t xml:space="preserve"> </w:t>
       </w:r>
       <w:r>
-        <w:t xml:space="preserve">attributed the fewer, smaller eggs in second clutches to ovarian structure and function in</w:t>
+        <w:t xml:space="preserve">proximally attributed the fewer, smaller eggs in second clutches to ovarian structure and function in</w:t>
       </w:r>
       <w:r>
         <w:t xml:space="preserve"> </w:t>
@@ -1093,7 +1105,7 @@
         <w:t xml:space="preserve">F. auricularia</w:t>
       </w:r>
       <w:r>
-        <w:t xml:space="preserve">. Specifically, they suggested that second clutches are smaller than first ones because some (or all) oviarioles become non-functional and thus produce no eggs after the first clutch. This reduction in ovariole number might explain the smaller second clutches that I observed here, but why did females not produce larger eggs and thus exhibit the expected number-size trade-off? One possibility is that females had a shallower resource pool from which to build eggs for the second clutch, for example, because they had less time to accumulate reproductive resources for the second clutch than for the first. Females in the wild presumably spent from mid-spring to mid-fall acquiring resources for reproduction, while they had only about a month in the laboratory to do so for the second one. Hence, by partitioning their limited resources to each functional ovariole during their second bout of oogenesis, females produced fewer and smaller eggs than in their first clutches. This proximate explanation assumes that females use a resource-allocation strategy for eggs that does not vary across clutches. However, further research is needed to support this assumption.</w:t>
+        <w:t xml:space="preserve">. Specifically, they suggested that second clutches are smaller than first ones because some (or all) oviarioles become non-functional and thus produce no eggs after the first clutch. This reduction in ovariole number might explain the smaller second clutches that I observed here, but why did females not produce larger eggs and thus exhibit the expected number-size trade-off? One possibility is that females had a shallower resource pool from which to build eggs for the second clutch, for example, because they had less time to accumulate reproductive resources for the second clutch than for the first. Females in the wild presumably spent from mid-spring to mid-fall acquiring resources for reproduction, while they had only about a month in the laboratory to do so for the second one. Hence, by partitioning their fewer resources equally to each functional ovariole during their second bout of oogenesis, females produced fewer and smaller eggs than in their first clutches. This proximate explanation assumes that females use a resource-allocation strategy for eggs that does not vary across their clutches.</w:t>
       </w:r>
     </w:p>
     <w:p>
@@ -1101,7 +1113,7 @@
         <w:pStyle w:val="BodyText"/>
       </w:pPr>
       <w:r>
-        <w:t xml:space="preserve">In most animal taxa, larger eggs generally have a higher probability of hatching and producing larger offspring, which, in turn, have a higher probability of surviving to adulthood</w:t>
+        <w:t xml:space="preserve">Producing fewer but smaller eggs seems like a costly fitness decision since, in most animal taxa, larger eggs generally have a higher probability of hatching and producing larger offspring, which, in turn, have a higher probability of surviving to adulthood</w:t>
       </w:r>
       <w:r>
         <w:t xml:space="preserve"> </w:t>
@@ -1138,7 +1150,7 @@
         <w:t xml:space="preserve">[28]</w:t>
       </w:r>
       <w:r>
-        <w:t xml:space="preserve">, so egg size appears to have some positive fitness effects for the mother and offspring in this species. Therefore, the smaller earwig eggs in the second clutch by female</w:t>
+        <w:t xml:space="preserve">, so egg size appears to ultimately have some positive fitness effects for the mother and offspring in this species. Therefore, the smaller earwig eggs in the second clutch by female</w:t>
       </w:r>
       <w:r>
         <w:t xml:space="preserve"> </w:t>
@@ -1154,7 +1166,7 @@
         <w:t xml:space="preserve"> </w:t>
       </w:r>
       <w:r>
-        <w:t xml:space="preserve">might have reduced fitness, except for two mediating factors. First, maternal care in this species likely improves the survival chances of smaller eggs</w:t>
+        <w:t xml:space="preserve">might have reduced fitness, except for two extenuating factors. First, maternal care in this species likely improves the survival chances of smaller eggs</w:t>
       </w:r>
       <w:r>
         <w:t xml:space="preserve"> </w:t>
@@ -1181,7 +1193,7 @@
         <w:t xml:space="preserve">[37]</w:t>
       </w:r>
       <w:r>
-        <w:t xml:space="preserve">. This would be advantageous if a second clutch is produced later in the reproductive season, such as mid-winter, because it would mean the eggs would hatch at a time of year (e.g., late-winter) that allows nymphs to emerge at an optimal time in spring. Empirical evidence, however, suggests that time-to-hatch is unrelated to egg mass in at least one population of</w:t>
+        <w:t xml:space="preserve">. This would be advantageous if a second clutch is produced later in the reproductive season, such as mid-winter, because it would mean the eggs would hatch at a time of year (e.g., late-winter) that allows nymphs to emerge at an optimal time in spring. Empirical evidence, however, suggests that time-to-hatch is unrelated to egg mass in at least one (Italian) population of</w:t>
       </w:r>
       <w:r>
         <w:t xml:space="preserve"> </w:t>
@@ -1200,7 +1212,34 @@
         <w:t xml:space="preserve">[28]</w:t>
       </w:r>
       <w:r>
-        <w:t xml:space="preserve">.</w:t>
+        <w:t xml:space="preserve">. This latter population, however, is from a more temperate locale than Montreal, which experiences a milder climate and thus perhaps less intense selection on reduced development time. I did not find the predicted positive among-female correlation between clutch and egg size. Rather, the weak negative among-individual correlation between clutch and egg size suggests that variance in resource allocation may exceed variance in resource acquisition in this population of earwigs</w:t>
+      </w:r>
+      <w:r>
+        <w:t xml:space="preserve"> </w:t>
+      </w:r>
+      <w:r>
+        <w:t xml:space="preserve">[see 13]</w:t>
+      </w:r>
+      <w:r>
+        <w:t xml:space="preserve">. In other words, some female earwigs in my study population might prioritise investment in egg number versus egg size and vice versa. Taken together, my results resemble Careau and Wilson’s</w:t>
+      </w:r>
+      <w:r>
+        <w:t xml:space="preserve"> </w:t>
+      </w:r>
+      <w:r>
+        <w:t xml:space="preserve">[13]</w:t>
+      </w:r>
+      <w:r>
+        <w:t xml:space="preserve"> </w:t>
+      </w:r>
+      <w:r>
+        <w:t xml:space="preserve">“sink or swim”</w:t>
+      </w:r>
+      <w:r>
+        <w:t xml:space="preserve"> </w:t>
+      </w:r>
+      <w:r>
+        <w:t xml:space="preserve">scenario, which is generally reserved for performance trade-offs. That is, females in my population of earwigs might ultimately produce an among-female (albeit weak) trade-off due to differences among females in how they allocate resources to clutch and egg size, with some females prioritising egg number over size, while also producing a positive residual correlation due to a combination of ovary (dis)function, and the equal apportionment of fewer resources to eggs. Further research is needed to identify the proximate mechanisms underlying the observed multilevel correlation patterns.</w:t>
       </w:r>
     </w:p>
     <w:p>
@@ -1402,7 +1441,7 @@
         <w:pStyle w:val="BodyText"/>
       </w:pPr>
       <w:r>
-        <w:t xml:space="preserve">In conclusion, by partitioning variance into its among- and within-individual components, I found that female European earwigs do not trade off clutch and egg size. Instead, I found a positive correlation between egg number and size. I also discovered that second clutches consist of eggs with more variable size than first clutches, but the among-female variation in average egg size was similar between the two clutches.</w:t>
+        <w:t xml:space="preserve">In conclusion, by partitioning variance into its among- and within-individual components, I found that female European earwigs do not trade off clutch and egg size. Instead, I found a positive correlation between egg number and size and some evidence for an among-female trade-off. I also discovered that second clutches consist of eggs with more variable size than first clutches, but the among-female variation in average egg size was similar between the two clutches.</w:t>
       </w:r>
     </w:p>
     <w:bookmarkEnd w:id="26"/>

</xml_diff>